<commit_message>
GBT : update cdc       add viso
</commit_message>
<xml_diff>
--- a/480124_CDC/DOC-480124_CDC.docx
+++ b/480124_CDC/DOC-480124_CDC.docx
@@ -1,6 +1,6 @@
 
 <file path=word/document.xml><?xml version="1.0" encoding="utf-8"?>
-<w:document xmlns:wpc="http://schemas.microsoft.com/office/word/2010/wordprocessingCanvas" xmlns:cx="http://schemas.microsoft.com/office/drawing/2014/chartex" xmlns:cx1="http://schemas.microsoft.com/office/drawing/2015/9/8/chartex" xmlns:mc="http://schemas.openxmlformats.org/markup-compatibility/2006" xmlns:o="urn:schemas-microsoft-com:office:office" xmlns:r="http://schemas.openxmlformats.org/officeDocument/2006/relationships" xmlns:m="http://schemas.openxmlformats.org/officeDocument/2006/math" xmlns:v="urn:schemas-microsoft-com:vml" xmlns:wp14="http://schemas.microsoft.com/office/word/2010/wordprocessingDrawing" xmlns:wp="http://schemas.openxmlformats.org/drawingml/2006/wordprocessingDrawing" xmlns:w10="urn:schemas-microsoft-com:office:word" xmlns:w="http://schemas.openxmlformats.org/wordprocessingml/2006/main" xmlns:w14="http://schemas.microsoft.com/office/word/2010/wordml" xmlns:w15="http://schemas.microsoft.com/office/word/2012/wordml" xmlns:w16se="http://schemas.microsoft.com/office/word/2015/wordml/symex" xmlns:wpg="http://schemas.microsoft.com/office/word/2010/wordprocessingGroup" xmlns:wpi="http://schemas.microsoft.com/office/word/2010/wordprocessingInk" xmlns:wne="http://schemas.microsoft.com/office/word/2006/wordml" xmlns:wps="http://schemas.microsoft.com/office/word/2010/wordprocessingShape" mc:Ignorable="w14 w15 w16se wp14">
+<w:document xmlns:wpc="http://schemas.microsoft.com/office/word/2010/wordprocessingCanvas" xmlns:cx="http://schemas.microsoft.com/office/drawing/2014/chartex" xmlns:cx1="http://schemas.microsoft.com/office/drawing/2015/9/8/chartex" xmlns:cx2="http://schemas.microsoft.com/office/drawing/2015/10/21/chartex" xmlns:cx3="http://schemas.microsoft.com/office/drawing/2016/5/9/chartex" xmlns:cx4="http://schemas.microsoft.com/office/drawing/2016/5/10/chartex" xmlns:cx5="http://schemas.microsoft.com/office/drawing/2016/5/11/chartex" xmlns:cx6="http://schemas.microsoft.com/office/drawing/2016/5/12/chartex" xmlns:cx7="http://schemas.microsoft.com/office/drawing/2016/5/13/chartex" xmlns:cx8="http://schemas.microsoft.com/office/drawing/2016/5/14/chartex" xmlns:mc="http://schemas.openxmlformats.org/markup-compatibility/2006" xmlns:aink="http://schemas.microsoft.com/office/drawing/2016/ink" xmlns:am3d="http://schemas.microsoft.com/office/drawing/2017/model3d" xmlns:o="urn:schemas-microsoft-com:office:office" xmlns:oel="http://schemas.microsoft.com/office/2019/extlst" xmlns:r="http://schemas.openxmlformats.org/officeDocument/2006/relationships" xmlns:m="http://schemas.openxmlformats.org/officeDocument/2006/math" xmlns:v="urn:schemas-microsoft-com:vml" xmlns:wp14="http://schemas.microsoft.com/office/word/2010/wordprocessingDrawing" xmlns:wp="http://schemas.openxmlformats.org/drawingml/2006/wordprocessingDrawing" xmlns:w10="urn:schemas-microsoft-com:office:word" xmlns:w="http://schemas.openxmlformats.org/wordprocessingml/2006/main" xmlns:w14="http://schemas.microsoft.com/office/word/2010/wordml" xmlns:w15="http://schemas.microsoft.com/office/word/2012/wordml" xmlns:w16cex="http://schemas.microsoft.com/office/word/2018/wordml/cex" xmlns:w16cid="http://schemas.microsoft.com/office/word/2016/wordml/cid" xmlns:w16="http://schemas.microsoft.com/office/word/2018/wordml" xmlns:w16du="http://schemas.microsoft.com/office/word/2023/wordml/word16du" xmlns:w16sdtdh="http://schemas.microsoft.com/office/word/2020/wordml/sdtdatahash" xmlns:w16se="http://schemas.microsoft.com/office/word/2015/wordml/symex" xmlns:wpg="http://schemas.microsoft.com/office/word/2010/wordprocessingGroup" xmlns:wpi="http://schemas.microsoft.com/office/word/2010/wordprocessingInk" xmlns:wne="http://schemas.microsoft.com/office/word/2006/wordml" xmlns:wps="http://schemas.microsoft.com/office/word/2010/wordprocessingShape" mc:Ignorable="w14 w15 w16se w16cid w16 w16cex w16sdtdh w16du wp14">
   <w:body>
     <w:p/>
     <w:p/>
@@ -522,8 +522,6 @@
         </w:numPr>
         <w:spacing w:before="240" w:line="240" w:lineRule="auto"/>
       </w:pPr>
-      <w:bookmarkStart w:id="1" w:name="_GoBack"/>
-      <w:bookmarkEnd w:id="1"/>
     </w:p>
     <w:p>
       <w:pPr>
@@ -640,7 +638,7 @@
         <w:pStyle w:val="Titre1"/>
         <w:ind w:left="360"/>
       </w:pPr>
-      <w:bookmarkStart w:id="2" w:name="_Toc156313344"/>
+      <w:bookmarkStart w:id="1" w:name="_Toc156313344"/>
     </w:p>
     <w:p>
       <w:pPr>
@@ -653,7 +651,7 @@
       <w:r>
         <w:t>Introduction</w:t>
       </w:r>
-      <w:bookmarkEnd w:id="2"/>
+      <w:bookmarkEnd w:id="1"/>
     </w:p>
     <w:p/>
     <w:p>
@@ -669,13 +667,172 @@
           <w:numId w:val="3"/>
         </w:numPr>
       </w:pPr>
-      <w:bookmarkStart w:id="3" w:name="_Toc156313345"/>
+      <w:bookmarkStart w:id="2" w:name="_Toc156313345"/>
       <w:r>
         <w:t>Expression du besoin et contraintes</w:t>
       </w:r>
-      <w:bookmarkEnd w:id="3"/>
-    </w:p>
-    <w:p/>
+      <w:bookmarkEnd w:id="2"/>
+    </w:p>
+    <w:p/>
+    <w:p>
+      <w:r>
+        <w:t xml:space="preserve">Conversion des radios ancienne en Bluetooth </w:t>
+      </w:r>
+    </w:p>
+    <w:p>
+      <w:r>
+        <w:t xml:space="preserve">3 types de radio : </w:t>
+      </w:r>
+    </w:p>
+    <w:p>
+      <w:pPr>
+        <w:pStyle w:val="Paragraphedeliste"/>
+        <w:numPr>
+          <w:ilvl w:val="0"/>
+          <w:numId w:val="5"/>
+        </w:numPr>
+      </w:pPr>
+      <w:r>
+        <w:t>Radio transistor TSF portable (légère portable en mono sur batterie ampli 30-60waths</w:t>
+      </w:r>
+    </w:p>
+    <w:p>
+      <w:pPr>
+        <w:pStyle w:val="Paragraphedeliste"/>
+        <w:numPr>
+          <w:ilvl w:val="0"/>
+          <w:numId w:val="5"/>
+        </w:numPr>
+      </w:pPr>
+      <w:r>
+        <w:t>Radio de salon mais pas encombrante qui reste déplaçable</w:t>
+      </w:r>
+    </w:p>
+    <w:p>
+      <w:pPr>
+        <w:pStyle w:val="Paragraphedeliste"/>
+        <w:numPr>
+          <w:ilvl w:val="0"/>
+          <w:numId w:val="5"/>
+        </w:numPr>
+      </w:pPr>
+      <w:r>
+        <w:t xml:space="preserve">Radio meuble </w:t>
+      </w:r>
+    </w:p>
+    <w:p>
+      <w:r>
+        <w:t xml:space="preserve">Radio portable </w:t>
+      </w:r>
+    </w:p>
+    <w:p>
+      <w:r>
+        <w:t xml:space="preserve">1 </w:t>
+      </w:r>
+      <w:proofErr w:type="spellStart"/>
+      <w:r>
+        <w:t>hp</w:t>
+      </w:r>
+      <w:proofErr w:type="spellEnd"/>
+      <w:r>
+        <w:t xml:space="preserve"> </w:t>
+      </w:r>
+      <w:proofErr w:type="spellStart"/>
+      <w:r>
+        <w:t>préamp</w:t>
+      </w:r>
+      <w:proofErr w:type="spellEnd"/>
+      <w:r>
+        <w:t xml:space="preserve"> fix </w:t>
+      </w:r>
+    </w:p>
+    <w:p>
+      <w:r>
+        <w:t xml:space="preserve">Radio salon </w:t>
+      </w:r>
+    </w:p>
+    <w:p>
+      <w:r>
+        <w:t xml:space="preserve">En 1 </w:t>
+      </w:r>
+      <w:proofErr w:type="spellStart"/>
+      <w:r>
+        <w:t>voir</w:t>
+      </w:r>
+      <w:proofErr w:type="spellEnd"/>
+      <w:r>
+        <w:t xml:space="preserve"> 2 </w:t>
+      </w:r>
+      <w:r>
+        <w:t>haut-parleurs</w:t>
+      </w:r>
+      <w:r>
+        <w:t xml:space="preserve">, donc mono ou stéréo </w:t>
+      </w:r>
+      <w:r>
+        <w:t xml:space="preserve">avec </w:t>
+      </w:r>
+      <w:proofErr w:type="spellStart"/>
+      <w:r>
+        <w:t>préamp</w:t>
+      </w:r>
+      <w:proofErr w:type="spellEnd"/>
+      <w:r>
+        <w:t xml:space="preserve"> fix</w:t>
+      </w:r>
+    </w:p>
+    <w:p/>
+    <w:p>
+      <w:r>
+        <w:t xml:space="preserve">Radio meuble </w:t>
+      </w:r>
+    </w:p>
+    <w:p>
+      <w:r>
+        <w:t>3-4 hautparleur</w:t>
+      </w:r>
+      <w:r>
+        <w:t xml:space="preserve">, avec </w:t>
+      </w:r>
+      <w:r>
+        <w:t>préampli cation</w:t>
+      </w:r>
+      <w:r>
+        <w:t xml:space="preserve"> réglable </w:t>
+      </w:r>
+    </w:p>
+    <w:p/>
+    <w:p>
+      <w:proofErr w:type="spellStart"/>
+      <w:r>
+        <w:t>Artsound</w:t>
+      </w:r>
+      <w:proofErr w:type="spellEnd"/>
+      <w:r>
+        <w:t xml:space="preserve"> 2*50 watts </w:t>
+      </w:r>
+      <w:proofErr w:type="spellStart"/>
+      <w:r>
+        <w:t>rms</w:t>
+      </w:r>
+      <w:proofErr w:type="spellEnd"/>
+      <w:r>
+        <w:t xml:space="preserve"> , </w:t>
+      </w:r>
+      <w:proofErr w:type="spellStart"/>
+      <w:r>
+        <w:t>haut parleur</w:t>
+      </w:r>
+      <w:proofErr w:type="spellEnd"/>
+      <w:r>
+        <w:t xml:space="preserve"> focal 100icw5 </w:t>
+      </w:r>
+    </w:p>
+    <w:p>
+      <w:r>
+        <w:t>TSF =&gt; télégraphie sans fils puis téléphonie sans fils =&gt; remplacer par radio dans les années 30</w:t>
+      </w:r>
+    </w:p>
     <w:p/>
     <w:p>
       <w:pPr>
@@ -699,7 +856,7 @@
 </file>
 
 <file path=word/endnotes.xml><?xml version="1.0" encoding="utf-8"?>
-<w:endnotes xmlns:wpc="http://schemas.microsoft.com/office/word/2010/wordprocessingCanvas" xmlns:cx="http://schemas.microsoft.com/office/drawing/2014/chartex" xmlns:cx1="http://schemas.microsoft.com/office/drawing/2015/9/8/chartex" xmlns:mc="http://schemas.openxmlformats.org/markup-compatibility/2006" xmlns:o="urn:schemas-microsoft-com:office:office" xmlns:r="http://schemas.openxmlformats.org/officeDocument/2006/relationships" xmlns:m="http://schemas.openxmlformats.org/officeDocument/2006/math" xmlns:v="urn:schemas-microsoft-com:vml" xmlns:wp14="http://schemas.microsoft.com/office/word/2010/wordprocessingDrawing" xmlns:wp="http://schemas.openxmlformats.org/drawingml/2006/wordprocessingDrawing" xmlns:w10="urn:schemas-microsoft-com:office:word" xmlns:w="http://schemas.openxmlformats.org/wordprocessingml/2006/main" xmlns:w14="http://schemas.microsoft.com/office/word/2010/wordml" xmlns:w15="http://schemas.microsoft.com/office/word/2012/wordml" xmlns:w16se="http://schemas.microsoft.com/office/word/2015/wordml/symex" xmlns:wpg="http://schemas.microsoft.com/office/word/2010/wordprocessingGroup" xmlns:wpi="http://schemas.microsoft.com/office/word/2010/wordprocessingInk" xmlns:wne="http://schemas.microsoft.com/office/word/2006/wordml" xmlns:wps="http://schemas.microsoft.com/office/word/2010/wordprocessingShape" mc:Ignorable="w14 w15 w16se wp14">
+<w:endnotes xmlns:wpc="http://schemas.microsoft.com/office/word/2010/wordprocessingCanvas" xmlns:cx="http://schemas.microsoft.com/office/drawing/2014/chartex" xmlns:cx1="http://schemas.microsoft.com/office/drawing/2015/9/8/chartex" xmlns:cx2="http://schemas.microsoft.com/office/drawing/2015/10/21/chartex" xmlns:cx3="http://schemas.microsoft.com/office/drawing/2016/5/9/chartex" xmlns:cx4="http://schemas.microsoft.com/office/drawing/2016/5/10/chartex" xmlns:cx5="http://schemas.microsoft.com/office/drawing/2016/5/11/chartex" xmlns:cx6="http://schemas.microsoft.com/office/drawing/2016/5/12/chartex" xmlns:cx7="http://schemas.microsoft.com/office/drawing/2016/5/13/chartex" xmlns:cx8="http://schemas.microsoft.com/office/drawing/2016/5/14/chartex" xmlns:mc="http://schemas.openxmlformats.org/markup-compatibility/2006" xmlns:aink="http://schemas.microsoft.com/office/drawing/2016/ink" xmlns:am3d="http://schemas.microsoft.com/office/drawing/2017/model3d" xmlns:o="urn:schemas-microsoft-com:office:office" xmlns:oel="http://schemas.microsoft.com/office/2019/extlst" xmlns:r="http://schemas.openxmlformats.org/officeDocument/2006/relationships" xmlns:m="http://schemas.openxmlformats.org/officeDocument/2006/math" xmlns:v="urn:schemas-microsoft-com:vml" xmlns:wp14="http://schemas.microsoft.com/office/word/2010/wordprocessingDrawing" xmlns:wp="http://schemas.openxmlformats.org/drawingml/2006/wordprocessingDrawing" xmlns:w10="urn:schemas-microsoft-com:office:word" xmlns:w="http://schemas.openxmlformats.org/wordprocessingml/2006/main" xmlns:w14="http://schemas.microsoft.com/office/word/2010/wordml" xmlns:w15="http://schemas.microsoft.com/office/word/2012/wordml" xmlns:w16cex="http://schemas.microsoft.com/office/word/2018/wordml/cex" xmlns:w16cid="http://schemas.microsoft.com/office/word/2016/wordml/cid" xmlns:w16="http://schemas.microsoft.com/office/word/2018/wordml" xmlns:w16du="http://schemas.microsoft.com/office/word/2023/wordml/word16du" xmlns:w16sdtdh="http://schemas.microsoft.com/office/word/2020/wordml/sdtdatahash" xmlns:w16se="http://schemas.microsoft.com/office/word/2015/wordml/symex" xmlns:wpg="http://schemas.microsoft.com/office/word/2010/wordprocessingGroup" xmlns:wpi="http://schemas.microsoft.com/office/word/2010/wordprocessingInk" xmlns:wne="http://schemas.microsoft.com/office/word/2006/wordml" xmlns:wps="http://schemas.microsoft.com/office/word/2010/wordprocessingShape" mc:Ignorable="w14 w15 w16se w16cid w16 w16cex w16sdtdh w16du wp14">
   <w:endnote w:type="separator" w:id="-1">
     <w:p>
       <w:pPr>
@@ -724,7 +881,7 @@
 </file>
 
 <file path=word/footnotes.xml><?xml version="1.0" encoding="utf-8"?>
-<w:footnotes xmlns:wpc="http://schemas.microsoft.com/office/word/2010/wordprocessingCanvas" xmlns:cx="http://schemas.microsoft.com/office/drawing/2014/chartex" xmlns:cx1="http://schemas.microsoft.com/office/drawing/2015/9/8/chartex" xmlns:mc="http://schemas.openxmlformats.org/markup-compatibility/2006" xmlns:o="urn:schemas-microsoft-com:office:office" xmlns:r="http://schemas.openxmlformats.org/officeDocument/2006/relationships" xmlns:m="http://schemas.openxmlformats.org/officeDocument/2006/math" xmlns:v="urn:schemas-microsoft-com:vml" xmlns:wp14="http://schemas.microsoft.com/office/word/2010/wordprocessingDrawing" xmlns:wp="http://schemas.openxmlformats.org/drawingml/2006/wordprocessingDrawing" xmlns:w10="urn:schemas-microsoft-com:office:word" xmlns:w="http://schemas.openxmlformats.org/wordprocessingml/2006/main" xmlns:w14="http://schemas.microsoft.com/office/word/2010/wordml" xmlns:w15="http://schemas.microsoft.com/office/word/2012/wordml" xmlns:w16se="http://schemas.microsoft.com/office/word/2015/wordml/symex" xmlns:wpg="http://schemas.microsoft.com/office/word/2010/wordprocessingGroup" xmlns:wpi="http://schemas.microsoft.com/office/word/2010/wordprocessingInk" xmlns:wne="http://schemas.microsoft.com/office/word/2006/wordml" xmlns:wps="http://schemas.microsoft.com/office/word/2010/wordprocessingShape" mc:Ignorable="w14 w15 w16se wp14">
+<w:footnotes xmlns:wpc="http://schemas.microsoft.com/office/word/2010/wordprocessingCanvas" xmlns:cx="http://schemas.microsoft.com/office/drawing/2014/chartex" xmlns:cx1="http://schemas.microsoft.com/office/drawing/2015/9/8/chartex" xmlns:cx2="http://schemas.microsoft.com/office/drawing/2015/10/21/chartex" xmlns:cx3="http://schemas.microsoft.com/office/drawing/2016/5/9/chartex" xmlns:cx4="http://schemas.microsoft.com/office/drawing/2016/5/10/chartex" xmlns:cx5="http://schemas.microsoft.com/office/drawing/2016/5/11/chartex" xmlns:cx6="http://schemas.microsoft.com/office/drawing/2016/5/12/chartex" xmlns:cx7="http://schemas.microsoft.com/office/drawing/2016/5/13/chartex" xmlns:cx8="http://schemas.microsoft.com/office/drawing/2016/5/14/chartex" xmlns:mc="http://schemas.openxmlformats.org/markup-compatibility/2006" xmlns:aink="http://schemas.microsoft.com/office/drawing/2016/ink" xmlns:am3d="http://schemas.microsoft.com/office/drawing/2017/model3d" xmlns:o="urn:schemas-microsoft-com:office:office" xmlns:oel="http://schemas.microsoft.com/office/2019/extlst" xmlns:r="http://schemas.openxmlformats.org/officeDocument/2006/relationships" xmlns:m="http://schemas.openxmlformats.org/officeDocument/2006/math" xmlns:v="urn:schemas-microsoft-com:vml" xmlns:wp14="http://schemas.microsoft.com/office/word/2010/wordprocessingDrawing" xmlns:wp="http://schemas.openxmlformats.org/drawingml/2006/wordprocessingDrawing" xmlns:w10="urn:schemas-microsoft-com:office:word" xmlns:w="http://schemas.openxmlformats.org/wordprocessingml/2006/main" xmlns:w14="http://schemas.microsoft.com/office/word/2010/wordml" xmlns:w15="http://schemas.microsoft.com/office/word/2012/wordml" xmlns:w16cex="http://schemas.microsoft.com/office/word/2018/wordml/cex" xmlns:w16cid="http://schemas.microsoft.com/office/word/2016/wordml/cid" xmlns:w16="http://schemas.microsoft.com/office/word/2018/wordml" xmlns:w16du="http://schemas.microsoft.com/office/word/2023/wordml/word16du" xmlns:w16sdtdh="http://schemas.microsoft.com/office/word/2020/wordml/sdtdatahash" xmlns:w16se="http://schemas.microsoft.com/office/word/2015/wordml/symex" xmlns:wpg="http://schemas.microsoft.com/office/word/2010/wordprocessingGroup" xmlns:wpi="http://schemas.microsoft.com/office/word/2010/wordprocessingInk" xmlns:wne="http://schemas.microsoft.com/office/word/2006/wordml" xmlns:wps="http://schemas.microsoft.com/office/word/2010/wordprocessingShape" mc:Ignorable="w14 w15 w16se w16cid w16 w16cex w16sdtdh w16du wp14">
   <w:footnote w:type="separator" w:id="-1">
     <w:p>
       <w:pPr>
@@ -749,7 +906,7 @@
 </file>
 
 <file path=word/header1.xml><?xml version="1.0" encoding="utf-8"?>
-<w:hdr xmlns:wpc="http://schemas.microsoft.com/office/word/2010/wordprocessingCanvas" xmlns:cx="http://schemas.microsoft.com/office/drawing/2014/chartex" xmlns:cx1="http://schemas.microsoft.com/office/drawing/2015/9/8/chartex" xmlns:mc="http://schemas.openxmlformats.org/markup-compatibility/2006" xmlns:o="urn:schemas-microsoft-com:office:office" xmlns:r="http://schemas.openxmlformats.org/officeDocument/2006/relationships" xmlns:m="http://schemas.openxmlformats.org/officeDocument/2006/math" xmlns:v="urn:schemas-microsoft-com:vml" xmlns:wp14="http://schemas.microsoft.com/office/word/2010/wordprocessingDrawing" xmlns:wp="http://schemas.openxmlformats.org/drawingml/2006/wordprocessingDrawing" xmlns:w10="urn:schemas-microsoft-com:office:word" xmlns:w="http://schemas.openxmlformats.org/wordprocessingml/2006/main" xmlns:w14="http://schemas.microsoft.com/office/word/2010/wordml" xmlns:w15="http://schemas.microsoft.com/office/word/2012/wordml" xmlns:w16se="http://schemas.microsoft.com/office/word/2015/wordml/symex" xmlns:wpg="http://schemas.microsoft.com/office/word/2010/wordprocessingGroup" xmlns:wpi="http://schemas.microsoft.com/office/word/2010/wordprocessingInk" xmlns:wne="http://schemas.microsoft.com/office/word/2006/wordml" xmlns:wps="http://schemas.microsoft.com/office/word/2010/wordprocessingShape" mc:Ignorable="w14 w15 w16se wp14">
+<w:hdr xmlns:wpc="http://schemas.microsoft.com/office/word/2010/wordprocessingCanvas" xmlns:cx="http://schemas.microsoft.com/office/drawing/2014/chartex" xmlns:cx1="http://schemas.microsoft.com/office/drawing/2015/9/8/chartex" xmlns:cx2="http://schemas.microsoft.com/office/drawing/2015/10/21/chartex" xmlns:cx3="http://schemas.microsoft.com/office/drawing/2016/5/9/chartex" xmlns:cx4="http://schemas.microsoft.com/office/drawing/2016/5/10/chartex" xmlns:cx5="http://schemas.microsoft.com/office/drawing/2016/5/11/chartex" xmlns:cx6="http://schemas.microsoft.com/office/drawing/2016/5/12/chartex" xmlns:cx7="http://schemas.microsoft.com/office/drawing/2016/5/13/chartex" xmlns:cx8="http://schemas.microsoft.com/office/drawing/2016/5/14/chartex" xmlns:mc="http://schemas.openxmlformats.org/markup-compatibility/2006" xmlns:aink="http://schemas.microsoft.com/office/drawing/2016/ink" xmlns:am3d="http://schemas.microsoft.com/office/drawing/2017/model3d" xmlns:o="urn:schemas-microsoft-com:office:office" xmlns:oel="http://schemas.microsoft.com/office/2019/extlst" xmlns:r="http://schemas.openxmlformats.org/officeDocument/2006/relationships" xmlns:m="http://schemas.openxmlformats.org/officeDocument/2006/math" xmlns:v="urn:schemas-microsoft-com:vml" xmlns:wp14="http://schemas.microsoft.com/office/word/2010/wordprocessingDrawing" xmlns:wp="http://schemas.openxmlformats.org/drawingml/2006/wordprocessingDrawing" xmlns:w10="urn:schemas-microsoft-com:office:word" xmlns:w="http://schemas.openxmlformats.org/wordprocessingml/2006/main" xmlns:w14="http://schemas.microsoft.com/office/word/2010/wordml" xmlns:w15="http://schemas.microsoft.com/office/word/2012/wordml" xmlns:w16cex="http://schemas.microsoft.com/office/word/2018/wordml/cex" xmlns:w16cid="http://schemas.microsoft.com/office/word/2016/wordml/cid" xmlns:w16="http://schemas.microsoft.com/office/word/2018/wordml" xmlns:w16du="http://schemas.microsoft.com/office/word/2023/wordml/word16du" xmlns:w16sdtdh="http://schemas.microsoft.com/office/word/2020/wordml/sdtdatahash" xmlns:w16se="http://schemas.microsoft.com/office/word/2015/wordml/symex" xmlns:wpg="http://schemas.microsoft.com/office/word/2010/wordprocessingGroup" xmlns:wpi="http://schemas.microsoft.com/office/word/2010/wordprocessingInk" xmlns:wne="http://schemas.microsoft.com/office/word/2006/wordml" xmlns:wps="http://schemas.microsoft.com/office/word/2010/wordprocessingShape" mc:Ignorable="w14 w15 w16se w16cid w16 w16cex w16sdtdh w16du wp14">
   <w:p>
     <w:pPr>
       <w:pStyle w:val="En-tte"/>
@@ -770,7 +927,7 @@
       <mc:AlternateContent>
         <mc:Choice Requires="wps">
           <w:drawing>
-            <wp:anchor distT="0" distB="0" distL="114300" distR="114300" simplePos="0" relativeHeight="251659264" behindDoc="0" locked="0" layoutInCell="0" allowOverlap="1">
+            <wp:anchor distT="0" distB="0" distL="114300" distR="114300" simplePos="0" relativeHeight="251659264" behindDoc="0" locked="0" layoutInCell="0" allowOverlap="1" wp14:anchorId="6A4737CD" wp14:editId="49349661">
               <wp:simplePos x="0" y="0"/>
               <wp:positionH relativeFrom="page">
                 <wp:posOffset>0</wp:posOffset>
@@ -827,8 +984,18 @@
                               <w:color w:val="FF8C00"/>
                               <w:sz w:val="20"/>
                             </w:rPr>
-                            <w:t>C2 - Confidential</w:t>
+                            <w:t xml:space="preserve">C2 - </w:t>
                           </w:r>
+                          <w:proofErr w:type="spellStart"/>
+                          <w:r>
+                            <w:rPr>
+                              <w:rFonts w:ascii="Calibri" w:hAnsi="Calibri" w:cs="Calibri"/>
+                              <w:color w:val="FF8C00"/>
+                              <w:sz w:val="20"/>
+                            </w:rPr>
+                            <w:t>Confidential</w:t>
+                          </w:r>
+                          <w:proofErr w:type="spellEnd"/>
                         </w:p>
                       </w:txbxContent>
                     </wps:txbx>
@@ -849,11 +1016,11 @@
         </mc:Choice>
         <mc:Fallback>
           <w:pict>
-            <v:shapetype id="_x0000_t202" coordsize="21600,21600" o:spt="202" path="m,l,21600r21600,l21600,xe">
+            <v:shapetype w14:anchorId="6A4737CD" id="_x0000_t202" coordsize="21600,21600" o:spt="202" path="m,l,21600r21600,l21600,xe">
               <v:stroke joinstyle="miter"/>
               <v:path gradientshapeok="t" o:connecttype="rect"/>
             </v:shapetype>
-            <v:shape id="MSIPCM539f471eaf45a737a3eed65b" o:spid="_x0000_s1026" type="#_x0000_t202" alt="{&quot;HashCode&quot;:-1484644562,&quot;Height&quot;:841.0,&quot;Width&quot;:595.0,&quot;Placement&quot;:&quot;Header&quot;,&quot;Index&quot;:&quot;Primary&quot;,&quot;Section&quot;:1,&quot;Top&quot;:0.0,&quot;Left&quot;:0.0}" style="position:absolute;margin-left:0;margin-top:15pt;width:595.3pt;height:21.5pt;z-index:251659264;visibility:visible;mso-wrap-style:square;mso-height-percent:0;mso-wrap-distance-left:9pt;mso-wrap-distance-top:0;mso-wrap-distance-right:9pt;mso-wrap-distance-bottom:0;mso-position-horizontal:absolute;mso-position-horizontal-relative:page;mso-position-vertical:absolute;mso-position-vertical-relative:page;mso-height-percent:0;mso-height-relative:margin;v-text-anchor:top" o:gfxdata="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" o:allowincell="f" filled="f" stroked="f" strokeweight=".5pt">
+            <v:shape id="MSIPCM539f471eaf45a737a3eed65b" o:spid="_x0000_s1026" type="#_x0000_t202" alt="{&quot;HashCode&quot;:-1484644562,&quot;Height&quot;:841.0,&quot;Width&quot;:595.0,&quot;Placement&quot;:&quot;Header&quot;,&quot;Index&quot;:&quot;Primary&quot;,&quot;Section&quot;:1,&quot;Top&quot;:0.0,&quot;Left&quot;:0.0}" style="position:absolute;margin-left:0;margin-top:15pt;width:595.3pt;height:21.5pt;z-index:251659264;visibility:visible;mso-wrap-style:square;mso-height-percent:0;mso-wrap-distance-left:9pt;mso-wrap-distance-top:0;mso-wrap-distance-right:9pt;mso-wrap-distance-bottom:0;mso-position-horizontal:absolute;mso-position-horizontal-relative:page;mso-position-vertical:absolute;mso-position-vertical-relative:page;mso-height-percent:0;mso-height-relative:margin;v-text-anchor:top" o:gfxdata="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" o:allowincell="f" filled="f" stroked="f" strokeweight=".5pt">
               <v:textbox inset=",0,,0">
                 <w:txbxContent>
                   <w:p>
@@ -872,8 +1039,18 @@
                         <w:color w:val="FF8C00"/>
                         <w:sz w:val="20"/>
                       </w:rPr>
-                      <w:t>C2 - Confidential</w:t>
+                      <w:t xml:space="preserve">C2 - </w:t>
                     </w:r>
+                    <w:proofErr w:type="spellStart"/>
+                    <w:r>
+                      <w:rPr>
+                        <w:rFonts w:ascii="Calibri" w:hAnsi="Calibri" w:cs="Calibri"/>
+                        <w:color w:val="FF8C00"/>
+                        <w:sz w:val="20"/>
+                      </w:rPr>
+                      <w:t>Confidential</w:t>
+                    </w:r>
+                    <w:proofErr w:type="spellEnd"/>
                   </w:p>
                 </w:txbxContent>
               </v:textbox>
@@ -1094,7 +1271,7 @@
 </file>
 
 <file path=word/header2.xml><?xml version="1.0" encoding="utf-8"?>
-<w:hdr xmlns:wpc="http://schemas.microsoft.com/office/word/2010/wordprocessingCanvas" xmlns:cx="http://schemas.microsoft.com/office/drawing/2014/chartex" xmlns:cx1="http://schemas.microsoft.com/office/drawing/2015/9/8/chartex" xmlns:mc="http://schemas.openxmlformats.org/markup-compatibility/2006" xmlns:o="urn:schemas-microsoft-com:office:office" xmlns:r="http://schemas.openxmlformats.org/officeDocument/2006/relationships" xmlns:m="http://schemas.openxmlformats.org/officeDocument/2006/math" xmlns:v="urn:schemas-microsoft-com:vml" xmlns:wp14="http://schemas.microsoft.com/office/word/2010/wordprocessingDrawing" xmlns:wp="http://schemas.openxmlformats.org/drawingml/2006/wordprocessingDrawing" xmlns:w10="urn:schemas-microsoft-com:office:word" xmlns:w="http://schemas.openxmlformats.org/wordprocessingml/2006/main" xmlns:w14="http://schemas.microsoft.com/office/word/2010/wordml" xmlns:w15="http://schemas.microsoft.com/office/word/2012/wordml" xmlns:w16se="http://schemas.microsoft.com/office/word/2015/wordml/symex" xmlns:wpg="http://schemas.microsoft.com/office/word/2010/wordprocessingGroup" xmlns:wpi="http://schemas.microsoft.com/office/word/2010/wordprocessingInk" xmlns:wne="http://schemas.microsoft.com/office/word/2006/wordml" xmlns:wps="http://schemas.microsoft.com/office/word/2010/wordprocessingShape" mc:Ignorable="w14 w15 w16se wp14">
+<w:hdr xmlns:wpc="http://schemas.microsoft.com/office/word/2010/wordprocessingCanvas" xmlns:cx="http://schemas.microsoft.com/office/drawing/2014/chartex" xmlns:cx1="http://schemas.microsoft.com/office/drawing/2015/9/8/chartex" xmlns:cx2="http://schemas.microsoft.com/office/drawing/2015/10/21/chartex" xmlns:cx3="http://schemas.microsoft.com/office/drawing/2016/5/9/chartex" xmlns:cx4="http://schemas.microsoft.com/office/drawing/2016/5/10/chartex" xmlns:cx5="http://schemas.microsoft.com/office/drawing/2016/5/11/chartex" xmlns:cx6="http://schemas.microsoft.com/office/drawing/2016/5/12/chartex" xmlns:cx7="http://schemas.microsoft.com/office/drawing/2016/5/13/chartex" xmlns:cx8="http://schemas.microsoft.com/office/drawing/2016/5/14/chartex" xmlns:mc="http://schemas.openxmlformats.org/markup-compatibility/2006" xmlns:aink="http://schemas.microsoft.com/office/drawing/2016/ink" xmlns:am3d="http://schemas.microsoft.com/office/drawing/2017/model3d" xmlns:o="urn:schemas-microsoft-com:office:office" xmlns:oel="http://schemas.microsoft.com/office/2019/extlst" xmlns:r="http://schemas.openxmlformats.org/officeDocument/2006/relationships" xmlns:m="http://schemas.openxmlformats.org/officeDocument/2006/math" xmlns:v="urn:schemas-microsoft-com:vml" xmlns:wp14="http://schemas.microsoft.com/office/word/2010/wordprocessingDrawing" xmlns:wp="http://schemas.openxmlformats.org/drawingml/2006/wordprocessingDrawing" xmlns:w10="urn:schemas-microsoft-com:office:word" xmlns:w="http://schemas.openxmlformats.org/wordprocessingml/2006/main" xmlns:w14="http://schemas.microsoft.com/office/word/2010/wordml" xmlns:w15="http://schemas.microsoft.com/office/word/2012/wordml" xmlns:w16cex="http://schemas.microsoft.com/office/word/2018/wordml/cex" xmlns:w16cid="http://schemas.microsoft.com/office/word/2016/wordml/cid" xmlns:w16="http://schemas.microsoft.com/office/word/2018/wordml" xmlns:w16du="http://schemas.microsoft.com/office/word/2023/wordml/word16du" xmlns:w16sdtdh="http://schemas.microsoft.com/office/word/2020/wordml/sdtdatahash" xmlns:w16se="http://schemas.microsoft.com/office/word/2015/wordml/symex" xmlns:wpg="http://schemas.microsoft.com/office/word/2010/wordprocessingGroup" xmlns:wpi="http://schemas.microsoft.com/office/word/2010/wordprocessingInk" xmlns:wne="http://schemas.microsoft.com/office/word/2006/wordml" xmlns:wps="http://schemas.microsoft.com/office/word/2010/wordprocessingShape" mc:Ignorable="w14 w15 w16se w16cid w16 w16cex w16sdtdh w16du wp14">
   <w:p>
     <w:pPr>
       <w:pStyle w:val="En-tte"/>
@@ -1115,7 +1292,7 @@
       <mc:AlternateContent>
         <mc:Choice Requires="wps">
           <w:drawing>
-            <wp:anchor distT="0" distB="0" distL="114300" distR="114300" simplePos="0" relativeHeight="251660288" behindDoc="0" locked="0" layoutInCell="0" allowOverlap="1">
+            <wp:anchor distT="0" distB="0" distL="114300" distR="114300" simplePos="0" relativeHeight="251660288" behindDoc="0" locked="0" layoutInCell="0" allowOverlap="1" wp14:anchorId="0179D817" wp14:editId="3A639D75">
               <wp:simplePos x="0" y="0"/>
               <wp:positionH relativeFrom="page">
                 <wp:posOffset>0</wp:posOffset>
@@ -1172,8 +1349,18 @@
                               <w:color w:val="FF8C00"/>
                               <w:sz w:val="20"/>
                             </w:rPr>
-                            <w:t>C2 - Confidential</w:t>
+                            <w:t xml:space="preserve">C2 - </w:t>
                           </w:r>
+                          <w:proofErr w:type="spellStart"/>
+                          <w:r>
+                            <w:rPr>
+                              <w:rFonts w:ascii="Calibri" w:hAnsi="Calibri" w:cs="Calibri"/>
+                              <w:color w:val="FF8C00"/>
+                              <w:sz w:val="20"/>
+                            </w:rPr>
+                            <w:t>Confidential</w:t>
+                          </w:r>
+                          <w:proofErr w:type="spellEnd"/>
                         </w:p>
                       </w:txbxContent>
                     </wps:txbx>
@@ -1191,11 +1378,11 @@
         </mc:Choice>
         <mc:Fallback>
           <w:pict>
-            <v:shapetype id="_x0000_t202" coordsize="21600,21600" o:spt="202" path="m,l,21600r21600,l21600,xe">
+            <v:shapetype w14:anchorId="0179D817" id="_x0000_t202" coordsize="21600,21600" o:spt="202" path="m,l,21600r21600,l21600,xe">
               <v:stroke joinstyle="miter"/>
               <v:path gradientshapeok="t" o:connecttype="rect"/>
             </v:shapetype>
-            <v:shape id="MSIPCM99ce48aab247b6c4fc937cd0" o:spid="_x0000_s1027" type="#_x0000_t202" alt="{&quot;HashCode&quot;:-1484644562,&quot;Height&quot;:841.0,&quot;Width&quot;:595.0,&quot;Placement&quot;:&quot;Header&quot;,&quot;Index&quot;:&quot;FirstPage&quot;,&quot;Section&quot;:1,&quot;Top&quot;:0.0,&quot;Left&quot;:0.0}" style="position:absolute;margin-left:0;margin-top:15pt;width:595.3pt;height:21.5pt;z-index:251660288;visibility:visible;mso-wrap-style:square;mso-wrap-distance-left:9pt;mso-wrap-distance-top:0;mso-wrap-distance-right:9pt;mso-wrap-distance-bottom:0;mso-position-horizontal:absolute;mso-position-horizontal-relative:page;mso-position-vertical:absolute;mso-position-vertical-relative:page;v-text-anchor:top" o:gfxdata="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" o:allowincell="f" filled="f" stroked="f" strokeweight=".5pt">
+            <v:shape id="MSIPCM99ce48aab247b6c4fc937cd0" o:spid="_x0000_s1027" type="#_x0000_t202" alt="{&quot;HashCode&quot;:-1484644562,&quot;Height&quot;:841.0,&quot;Width&quot;:595.0,&quot;Placement&quot;:&quot;Header&quot;,&quot;Index&quot;:&quot;FirstPage&quot;,&quot;Section&quot;:1,&quot;Top&quot;:0.0,&quot;Left&quot;:0.0}" style="position:absolute;margin-left:0;margin-top:15pt;width:595.3pt;height:21.5pt;z-index:251660288;visibility:visible;mso-wrap-style:square;mso-wrap-distance-left:9pt;mso-wrap-distance-top:0;mso-wrap-distance-right:9pt;mso-wrap-distance-bottom:0;mso-position-horizontal:absolute;mso-position-horizontal-relative:page;mso-position-vertical:absolute;mso-position-vertical-relative:page;v-text-anchor:top" o:gfxdata="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" o:allowincell="f" filled="f" stroked="f" strokeweight=".5pt">
               <v:textbox inset=",0,,0">
                 <w:txbxContent>
                   <w:p>
@@ -1214,8 +1401,18 @@
                         <w:color w:val="FF8C00"/>
                         <w:sz w:val="20"/>
                       </w:rPr>
-                      <w:t>C2 - Confidential</w:t>
+                      <w:t xml:space="preserve">C2 - </w:t>
                     </w:r>
+                    <w:proofErr w:type="spellStart"/>
+                    <w:r>
+                      <w:rPr>
+                        <w:rFonts w:ascii="Calibri" w:hAnsi="Calibri" w:cs="Calibri"/>
+                        <w:color w:val="FF8C00"/>
+                        <w:sz w:val="20"/>
+                      </w:rPr>
+                      <w:t>Confidential</w:t>
+                    </w:r>
+                    <w:proofErr w:type="spellEnd"/>
                   </w:p>
                 </w:txbxContent>
               </v:textbox>
@@ -1231,7 +1428,25 @@
         <w:sz w:val="28"/>
         <w:szCs w:val="28"/>
       </w:rPr>
-      <w:t xml:space="preserve">La FabriqueBertin                                                                                                                                                </w:t>
+      <w:t xml:space="preserve">La </w:t>
+    </w:r>
+    <w:proofErr w:type="spellStart"/>
+    <w:r>
+      <w:rPr>
+        <w:color w:val="5B9BD5" w:themeColor="accent1"/>
+        <w:sz w:val="28"/>
+        <w:szCs w:val="28"/>
+      </w:rPr>
+      <w:t>FabriqueBertin</w:t>
+    </w:r>
+    <w:proofErr w:type="spellEnd"/>
+    <w:r>
+      <w:rPr>
+        <w:color w:val="5B9BD5" w:themeColor="accent1"/>
+        <w:sz w:val="28"/>
+        <w:szCs w:val="28"/>
+      </w:rPr>
+      <w:t xml:space="preserve">                                                                                                                                                </w:t>
     </w:r>
   </w:p>
   <w:p>
@@ -1379,8 +1594,121 @@
 </file>
 
 <file path=word/numbering.xml><?xml version="1.0" encoding="utf-8"?>
-<w:numbering xmlns:wpc="http://schemas.microsoft.com/office/word/2010/wordprocessingCanvas" xmlns:cx="http://schemas.microsoft.com/office/drawing/2014/chartex" xmlns:cx1="http://schemas.microsoft.com/office/drawing/2015/9/8/chartex" xmlns:mc="http://schemas.openxmlformats.org/markup-compatibility/2006" xmlns:o="urn:schemas-microsoft-com:office:office" xmlns:r="http://schemas.openxmlformats.org/officeDocument/2006/relationships" xmlns:m="http://schemas.openxmlformats.org/officeDocument/2006/math" xmlns:v="urn:schemas-microsoft-com:vml" xmlns:wp14="http://schemas.microsoft.com/office/word/2010/wordprocessingDrawing" xmlns:wp="http://schemas.openxmlformats.org/drawingml/2006/wordprocessingDrawing" xmlns:w10="urn:schemas-microsoft-com:office:word" xmlns:w="http://schemas.openxmlformats.org/wordprocessingml/2006/main" xmlns:w14="http://schemas.microsoft.com/office/word/2010/wordml" xmlns:w15="http://schemas.microsoft.com/office/word/2012/wordml" xmlns:w16se="http://schemas.microsoft.com/office/word/2015/wordml/symex" xmlns:wpg="http://schemas.microsoft.com/office/word/2010/wordprocessingGroup" xmlns:wpi="http://schemas.microsoft.com/office/word/2010/wordprocessingInk" xmlns:wne="http://schemas.microsoft.com/office/word/2006/wordml" xmlns:wps="http://schemas.microsoft.com/office/word/2010/wordprocessingShape" mc:Ignorable="w14 w15 w16se wp14">
+<w:numbering xmlns:wpc="http://schemas.microsoft.com/office/word/2010/wordprocessingCanvas" xmlns:cx="http://schemas.microsoft.com/office/drawing/2014/chartex" xmlns:cx1="http://schemas.microsoft.com/office/drawing/2015/9/8/chartex" xmlns:cx2="http://schemas.microsoft.com/office/drawing/2015/10/21/chartex" xmlns:cx3="http://schemas.microsoft.com/office/drawing/2016/5/9/chartex" xmlns:cx4="http://schemas.microsoft.com/office/drawing/2016/5/10/chartex" xmlns:cx5="http://schemas.microsoft.com/office/drawing/2016/5/11/chartex" xmlns:cx6="http://schemas.microsoft.com/office/drawing/2016/5/12/chartex" xmlns:cx7="http://schemas.microsoft.com/office/drawing/2016/5/13/chartex" xmlns:cx8="http://schemas.microsoft.com/office/drawing/2016/5/14/chartex" xmlns:mc="http://schemas.openxmlformats.org/markup-compatibility/2006" xmlns:aink="http://schemas.microsoft.com/office/drawing/2016/ink" xmlns:am3d="http://schemas.microsoft.com/office/drawing/2017/model3d" xmlns:o="urn:schemas-microsoft-com:office:office" xmlns:oel="http://schemas.microsoft.com/office/2019/extlst" xmlns:r="http://schemas.openxmlformats.org/officeDocument/2006/relationships" xmlns:m="http://schemas.openxmlformats.org/officeDocument/2006/math" xmlns:v="urn:schemas-microsoft-com:vml" xmlns:wp14="http://schemas.microsoft.com/office/word/2010/wordprocessingDrawing" xmlns:wp="http://schemas.openxmlformats.org/drawingml/2006/wordprocessingDrawing" xmlns:w10="urn:schemas-microsoft-com:office:word" xmlns:w="http://schemas.openxmlformats.org/wordprocessingml/2006/main" xmlns:w14="http://schemas.microsoft.com/office/word/2010/wordml" xmlns:w15="http://schemas.microsoft.com/office/word/2012/wordml" xmlns:w16cex="http://schemas.microsoft.com/office/word/2018/wordml/cex" xmlns:w16cid="http://schemas.microsoft.com/office/word/2016/wordml/cid" xmlns:w16="http://schemas.microsoft.com/office/word/2018/wordml" xmlns:w16du="http://schemas.microsoft.com/office/word/2023/wordml/word16du" xmlns:w16sdtdh="http://schemas.microsoft.com/office/word/2020/wordml/sdtdatahash" xmlns:w16se="http://schemas.microsoft.com/office/word/2015/wordml/symex" xmlns:wpg="http://schemas.microsoft.com/office/word/2010/wordprocessingGroup" xmlns:wpi="http://schemas.microsoft.com/office/word/2010/wordprocessingInk" xmlns:wne="http://schemas.microsoft.com/office/word/2006/wordml" xmlns:wps="http://schemas.microsoft.com/office/word/2010/wordprocessingShape" mc:Ignorable="w14 w15 w16se w16cid w16 w16cex w16sdtdh w16du wp14">
   <w:abstractNum w:abstractNumId="0" w15:restartNumberingAfterBreak="0">
+    <w:nsid w:val="25877076"/>
+    <w:multiLevelType w:val="hybridMultilevel"/>
+    <w:tmpl w:val="D47414A8"/>
+    <w:lvl w:ilvl="0" w:tplc="B52E5922">
+      <w:start w:val="3"/>
+      <w:numFmt w:val="bullet"/>
+      <w:lvlText w:val="-"/>
+      <w:lvlJc w:val="left"/>
+      <w:pPr>
+        <w:ind w:left="720" w:hanging="360"/>
+      </w:pPr>
+      <w:rPr>
+        <w:rFonts w:ascii="Calibri" w:eastAsiaTheme="minorHAnsi" w:hAnsi="Calibri" w:cs="Calibri" w:hint="default"/>
+      </w:rPr>
+    </w:lvl>
+    <w:lvl w:ilvl="1" w:tplc="040C0003" w:tentative="1">
+      <w:start w:val="1"/>
+      <w:numFmt w:val="bullet"/>
+      <w:lvlText w:val="o"/>
+      <w:lvlJc w:val="left"/>
+      <w:pPr>
+        <w:ind w:left="1440" w:hanging="360"/>
+      </w:pPr>
+      <w:rPr>
+        <w:rFonts w:ascii="Courier New" w:hAnsi="Courier New" w:cs="Courier New" w:hint="default"/>
+      </w:rPr>
+    </w:lvl>
+    <w:lvl w:ilvl="2" w:tplc="040C0005" w:tentative="1">
+      <w:start w:val="1"/>
+      <w:numFmt w:val="bullet"/>
+      <w:lvlText w:val=""/>
+      <w:lvlJc w:val="left"/>
+      <w:pPr>
+        <w:ind w:left="2160" w:hanging="360"/>
+      </w:pPr>
+      <w:rPr>
+        <w:rFonts w:ascii="Wingdings" w:hAnsi="Wingdings" w:hint="default"/>
+      </w:rPr>
+    </w:lvl>
+    <w:lvl w:ilvl="3" w:tplc="040C0001" w:tentative="1">
+      <w:start w:val="1"/>
+      <w:numFmt w:val="bullet"/>
+      <w:lvlText w:val=""/>
+      <w:lvlJc w:val="left"/>
+      <w:pPr>
+        <w:ind w:left="2880" w:hanging="360"/>
+      </w:pPr>
+      <w:rPr>
+        <w:rFonts w:ascii="Symbol" w:hAnsi="Symbol" w:hint="default"/>
+      </w:rPr>
+    </w:lvl>
+    <w:lvl w:ilvl="4" w:tplc="040C0003" w:tentative="1">
+      <w:start w:val="1"/>
+      <w:numFmt w:val="bullet"/>
+      <w:lvlText w:val="o"/>
+      <w:lvlJc w:val="left"/>
+      <w:pPr>
+        <w:ind w:left="3600" w:hanging="360"/>
+      </w:pPr>
+      <w:rPr>
+        <w:rFonts w:ascii="Courier New" w:hAnsi="Courier New" w:cs="Courier New" w:hint="default"/>
+      </w:rPr>
+    </w:lvl>
+    <w:lvl w:ilvl="5" w:tplc="040C0005" w:tentative="1">
+      <w:start w:val="1"/>
+      <w:numFmt w:val="bullet"/>
+      <w:lvlText w:val=""/>
+      <w:lvlJc w:val="left"/>
+      <w:pPr>
+        <w:ind w:left="4320" w:hanging="360"/>
+      </w:pPr>
+      <w:rPr>
+        <w:rFonts w:ascii="Wingdings" w:hAnsi="Wingdings" w:hint="default"/>
+      </w:rPr>
+    </w:lvl>
+    <w:lvl w:ilvl="6" w:tplc="040C0001" w:tentative="1">
+      <w:start w:val="1"/>
+      <w:numFmt w:val="bullet"/>
+      <w:lvlText w:val=""/>
+      <w:lvlJc w:val="left"/>
+      <w:pPr>
+        <w:ind w:left="5040" w:hanging="360"/>
+      </w:pPr>
+      <w:rPr>
+        <w:rFonts w:ascii="Symbol" w:hAnsi="Symbol" w:hint="default"/>
+      </w:rPr>
+    </w:lvl>
+    <w:lvl w:ilvl="7" w:tplc="040C0003" w:tentative="1">
+      <w:start w:val="1"/>
+      <w:numFmt w:val="bullet"/>
+      <w:lvlText w:val="o"/>
+      <w:lvlJc w:val="left"/>
+      <w:pPr>
+        <w:ind w:left="5760" w:hanging="360"/>
+      </w:pPr>
+      <w:rPr>
+        <w:rFonts w:ascii="Courier New" w:hAnsi="Courier New" w:cs="Courier New" w:hint="default"/>
+      </w:rPr>
+    </w:lvl>
+    <w:lvl w:ilvl="8" w:tplc="040C0005" w:tentative="1">
+      <w:start w:val="1"/>
+      <w:numFmt w:val="bullet"/>
+      <w:lvlText w:val=""/>
+      <w:lvlJc w:val="left"/>
+      <w:pPr>
+        <w:ind w:left="6480" w:hanging="360"/>
+      </w:pPr>
+      <w:rPr>
+        <w:rFonts w:ascii="Wingdings" w:hAnsi="Wingdings" w:hint="default"/>
+      </w:rPr>
+    </w:lvl>
+  </w:abstractNum>
+  <w:abstractNum w:abstractNumId="1" w15:restartNumberingAfterBreak="0">
     <w:nsid w:val="2A425D67"/>
     <w:multiLevelType w:val="multilevel"/>
     <w:tmpl w:val="040C001F"/>
@@ -1466,7 +1794,7 @@
       </w:pPr>
     </w:lvl>
   </w:abstractNum>
-  <w:abstractNum w:abstractNumId="1" w15:restartNumberingAfterBreak="0">
+  <w:abstractNum w:abstractNumId="2" w15:restartNumberingAfterBreak="0">
     <w:nsid w:val="3AD83E5A"/>
     <w:multiLevelType w:val="hybridMultilevel"/>
     <w:tmpl w:val="84124470"/>
@@ -1579,7 +1907,7 @@
       </w:rPr>
     </w:lvl>
   </w:abstractNum>
-  <w:abstractNum w:abstractNumId="2" w15:restartNumberingAfterBreak="0">
+  <w:abstractNum w:abstractNumId="3" w15:restartNumberingAfterBreak="0">
     <w:nsid w:val="40541603"/>
     <w:multiLevelType w:val="multilevel"/>
     <w:tmpl w:val="040C001F"/>
@@ -1665,7 +1993,7 @@
       </w:pPr>
     </w:lvl>
   </w:abstractNum>
-  <w:abstractNum w:abstractNumId="3" w15:restartNumberingAfterBreak="0">
+  <w:abstractNum w:abstractNumId="4" w15:restartNumberingAfterBreak="0">
     <w:nsid w:val="7B3505E9"/>
     <w:multiLevelType w:val="multilevel"/>
     <w:tmpl w:val="040C001F"/>
@@ -1751,23 +2079,26 @@
       </w:pPr>
     </w:lvl>
   </w:abstractNum>
-  <w:num w:numId="1">
+  <w:num w:numId="1" w16cid:durableId="2122147296">
+    <w:abstractNumId w:val="3"/>
+  </w:num>
+  <w:num w:numId="2" w16cid:durableId="1542547753">
+    <w:abstractNumId w:val="1"/>
+  </w:num>
+  <w:num w:numId="3" w16cid:durableId="472528222">
+    <w:abstractNumId w:val="4"/>
+  </w:num>
+  <w:num w:numId="4" w16cid:durableId="1992900845">
     <w:abstractNumId w:val="2"/>
   </w:num>
-  <w:num w:numId="2">
+  <w:num w:numId="5" w16cid:durableId="216208720">
     <w:abstractNumId w:val="0"/>
-  </w:num>
-  <w:num w:numId="3">
-    <w:abstractNumId w:val="3"/>
-  </w:num>
-  <w:num w:numId="4">
-    <w:abstractNumId w:val="1"/>
   </w:num>
 </w:numbering>
 </file>
 
 <file path=word/styles.xml><?xml version="1.0" encoding="utf-8"?>
-<w:styles xmlns:mc="http://schemas.openxmlformats.org/markup-compatibility/2006" xmlns:r="http://schemas.openxmlformats.org/officeDocument/2006/relationships" xmlns:w="http://schemas.openxmlformats.org/wordprocessingml/2006/main" xmlns:w14="http://schemas.microsoft.com/office/word/2010/wordml" xmlns:w15="http://schemas.microsoft.com/office/word/2012/wordml" xmlns:w16se="http://schemas.microsoft.com/office/word/2015/wordml/symex" mc:Ignorable="w14 w15 w16se">
+<w:styles xmlns:mc="http://schemas.openxmlformats.org/markup-compatibility/2006" xmlns:r="http://schemas.openxmlformats.org/officeDocument/2006/relationships" xmlns:w="http://schemas.openxmlformats.org/wordprocessingml/2006/main" xmlns:w14="http://schemas.microsoft.com/office/word/2010/wordml" xmlns:w15="http://schemas.microsoft.com/office/word/2012/wordml" xmlns:w16cex="http://schemas.microsoft.com/office/word/2018/wordml/cex" xmlns:w16cid="http://schemas.microsoft.com/office/word/2016/wordml/cid" xmlns:w16="http://schemas.microsoft.com/office/word/2018/wordml" xmlns:w16du="http://schemas.microsoft.com/office/word/2023/wordml/word16du" xmlns:w16sdtdh="http://schemas.microsoft.com/office/word/2020/wordml/sdtdatahash" xmlns:w16se="http://schemas.microsoft.com/office/word/2015/wordml/symex" mc:Ignorable="w14 w15 w16se w16cid w16 w16cex w16sdtdh w16du">
   <w:docDefaults>
     <w:rPrDefault>
       <w:rPr>
@@ -1783,7 +2114,7 @@
       </w:pPr>
     </w:pPrDefault>
   </w:docDefaults>
-  <w:latentStyles w:defLockedState="0" w:defUIPriority="99" w:defSemiHidden="0" w:defUnhideWhenUsed="0" w:defQFormat="0" w:count="371">
+  <w:latentStyles w:defLockedState="0" w:defUIPriority="99" w:defSemiHidden="0" w:defUnhideWhenUsed="0" w:defQFormat="0" w:count="376">
     <w:lsdException w:name="Normal" w:uiPriority="0" w:qFormat="1"/>
     <w:lsdException w:name="heading 1" w:uiPriority="9" w:qFormat="1"/>
     <w:lsdException w:name="heading 2" w:semiHidden="1" w:uiPriority="9" w:unhideWhenUsed="1" w:qFormat="1"/>
@@ -2155,6 +2486,11 @@
     <w:lsdException w:name="List Table 5 Dark Accent 6" w:uiPriority="50"/>
     <w:lsdException w:name="List Table 6 Colorful Accent 6" w:uiPriority="51"/>
     <w:lsdException w:name="List Table 7 Colorful Accent 6" w:uiPriority="52"/>
+    <w:lsdException w:name="Mention" w:semiHidden="1" w:unhideWhenUsed="1"/>
+    <w:lsdException w:name="Smart Hyperlink" w:semiHidden="1" w:unhideWhenUsed="1"/>
+    <w:lsdException w:name="Hashtag" w:semiHidden="1" w:unhideWhenUsed="1"/>
+    <w:lsdException w:name="Unresolved Mention" w:semiHidden="1" w:unhideWhenUsed="1"/>
+    <w:lsdException w:name="Smart Link" w:semiHidden="1" w:unhideWhenUsed="1"/>
   </w:latentStyles>
   <w:style w:type="paragraph" w:default="1" w:styleId="Normal">
     <w:name w:val="Normal"/>
@@ -2497,6 +2833,23 @@
       <w:lang w:eastAsia="fr-FR"/>
     </w:rPr>
   </w:style>
+  <w:style w:type="paragraph" w:styleId="NormalWeb">
+    <w:name w:val="Normal (Web)"/>
+    <w:basedOn w:val="Normal"/>
+    <w:uiPriority w:val="99"/>
+    <w:semiHidden/>
+    <w:unhideWhenUsed/>
+    <w:rsid w:val="00443FF6"/>
+    <w:pPr>
+      <w:spacing w:before="100" w:beforeAutospacing="1" w:after="100" w:afterAutospacing="1" w:line="240" w:lineRule="auto"/>
+    </w:pPr>
+    <w:rPr>
+      <w:rFonts w:ascii="Times New Roman" w:eastAsia="Times New Roman" w:hAnsi="Times New Roman" w:cs="Times New Roman"/>
+      <w:sz w:val="24"/>
+      <w:szCs w:val="24"/>
+      <w:lang w:eastAsia="fr-FR"/>
+    </w:rPr>
+  </w:style>
 </w:styles>
 </file>
 

</xml_diff>